<commit_message>
Paper with images for submission
</commit_message>
<xml_diff>
--- a/_lib/reference.docx
+++ b/_lib/reference.docx
@@ -6,7 +6,7 @@
       <w:pPr>
         <w:pStyle w:val="Corpsdetexte"/>
       </w:pPr>
-      <w:bookmarkStart w:id="0" w:name="conclusion"/>
+      <w:bookmarkStart w:id="0" w:name="notes"/>
       <w:bookmarkEnd w:id="0"/>
     </w:p>
     <w:sectPr>
@@ -14,10 +14,8 @@
         <w:numFmt w:val="decimal"/>
       </w:endnotePr>
       <w:pgSz w:w="12240" w:h="15840"/>
-      <w:pgMar w:top="1440" w:right="1440" w:bottom="1440" w:left="1440" w:header="0" w:footer="0" w:gutter="0"/>
+      <w:pgMar w:top="1440" w:right="1440" w:bottom="1440" w:left="1440" w:header="720" w:footer="720" w:gutter="0"/>
       <w:cols w:space="720"/>
-      <w:formProt w:val="0"/>
-      <w:docGrid w:linePitch="100"/>
     </w:sectPr>
   </w:body>
 </w:document>
@@ -27,6 +25,9 @@
 <w:endnotes xmlns:wpc="http://schemas.microsoft.com/office/word/2010/wordprocessingCanvas" xmlns:cx="http://schemas.microsoft.com/office/drawing/2014/chartex" xmlns:cx1="http://schemas.microsoft.com/office/drawing/2015/9/8/chartex" xmlns:cx2="http://schemas.microsoft.com/office/drawing/2015/10/21/chartex" xmlns:cx3="http://schemas.microsoft.com/office/drawing/2016/5/9/chartex" xmlns:cx4="http://schemas.microsoft.com/office/drawing/2016/5/10/chartex" xmlns:cx5="http://schemas.microsoft.com/office/drawing/2016/5/11/chartex" xmlns:cx6="http://schemas.microsoft.com/office/drawing/2016/5/12/chartex" xmlns:cx7="http://schemas.microsoft.com/office/drawing/2016/5/13/chartex" xmlns:cx8="http://schemas.microsoft.com/office/drawing/2016/5/14/chartex" xmlns:mc="http://schemas.openxmlformats.org/markup-compatibility/2006" xmlns:aink="http://schemas.microsoft.com/office/drawing/2016/ink" xmlns:am3d="http://schemas.microsoft.com/office/drawing/2017/model3d" xmlns:o="urn:schemas-microsoft-com:office:office" xmlns:oel="http://schemas.microsoft.com/office/2019/extlst" xmlns:r="http://schemas.openxmlformats.org/officeDocument/2006/relationships" xmlns:m="http://schemas.openxmlformats.org/officeDocument/2006/math" xmlns:v="urn:schemas-microsoft-com:vml" xmlns:wp14="http://schemas.microsoft.com/office/word/2010/wordprocessingDrawing" xmlns:wp="http://schemas.openxmlformats.org/drawingml/2006/wordprocessingDrawing" xmlns:w10="urn:schemas-microsoft-com:office:word" xmlns:w="http://schemas.openxmlformats.org/wordprocessingml/2006/main" xmlns:w14="http://schemas.microsoft.com/office/word/2010/wordml" xmlns:w15="http://schemas.microsoft.com/office/word/2012/wordml" xmlns:w16cex="http://schemas.microsoft.com/office/word/2018/wordml/cex" xmlns:w16cid="http://schemas.microsoft.com/office/word/2016/wordml/cid" xmlns:w16="http://schemas.microsoft.com/office/word/2018/wordml" xmlns:w16sdtdh="http://schemas.microsoft.com/office/word/2020/wordml/sdtdatahash" xmlns:w16se="http://schemas.microsoft.com/office/word/2015/wordml/symex" xmlns:wpg="http://schemas.microsoft.com/office/word/2010/wordprocessingGroup" xmlns:wpi="http://schemas.microsoft.com/office/word/2010/wordprocessingInk" xmlns:wne="http://schemas.microsoft.com/office/word/2006/wordml" xmlns:wps="http://schemas.microsoft.com/office/word/2010/wordprocessingShape" mc:Ignorable="w14 w15 w16se w16cid w16 w16cex w16sdtdh wp14">
   <w:endnote w:type="separator" w:id="-1">
     <w:p>
+      <w:pPr>
+        <w:spacing w:after="0"/>
+      </w:pPr>
       <w:r>
         <w:separator/>
       </w:r>
@@ -34,6 +35,9 @@
   </w:endnote>
   <w:endnote w:type="continuationSeparator" w:id="0">
     <w:p>
+      <w:pPr>
+        <w:spacing w:after="0"/>
+      </w:pPr>
       <w:r>
         <w:continuationSeparator/>
       </w:r>
@@ -46,9 +50,6 @@
 <w:footnotes xmlns:wpc="http://schemas.microsoft.com/office/word/2010/wordprocessingCanvas" xmlns:cx="http://schemas.microsoft.com/office/drawing/2014/chartex" xmlns:cx1="http://schemas.microsoft.com/office/drawing/2015/9/8/chartex" xmlns:cx2="http://schemas.microsoft.com/office/drawing/2015/10/21/chartex" xmlns:cx3="http://schemas.microsoft.com/office/drawing/2016/5/9/chartex" xmlns:cx4="http://schemas.microsoft.com/office/drawing/2016/5/10/chartex" xmlns:cx5="http://schemas.microsoft.com/office/drawing/2016/5/11/chartex" xmlns:cx6="http://schemas.microsoft.com/office/drawing/2016/5/12/chartex" xmlns:cx7="http://schemas.microsoft.com/office/drawing/2016/5/13/chartex" xmlns:cx8="http://schemas.microsoft.com/office/drawing/2016/5/14/chartex" xmlns:mc="http://schemas.openxmlformats.org/markup-compatibility/2006" xmlns:aink="http://schemas.microsoft.com/office/drawing/2016/ink" xmlns:am3d="http://schemas.microsoft.com/office/drawing/2017/model3d" xmlns:o="urn:schemas-microsoft-com:office:office" xmlns:oel="http://schemas.microsoft.com/office/2019/extlst" xmlns:r="http://schemas.openxmlformats.org/officeDocument/2006/relationships" xmlns:m="http://schemas.openxmlformats.org/officeDocument/2006/math" xmlns:v="urn:schemas-microsoft-com:vml" xmlns:wp14="http://schemas.microsoft.com/office/word/2010/wordprocessingDrawing" xmlns:wp="http://schemas.openxmlformats.org/drawingml/2006/wordprocessingDrawing" xmlns:w10="urn:schemas-microsoft-com:office:word" xmlns:w="http://schemas.openxmlformats.org/wordprocessingml/2006/main" xmlns:w14="http://schemas.microsoft.com/office/word/2010/wordml" xmlns:w15="http://schemas.microsoft.com/office/word/2012/wordml" xmlns:w16cex="http://schemas.microsoft.com/office/word/2018/wordml/cex" xmlns:w16cid="http://schemas.microsoft.com/office/word/2016/wordml/cid" xmlns:w16="http://schemas.microsoft.com/office/word/2018/wordml" xmlns:w16sdtdh="http://schemas.microsoft.com/office/word/2020/wordml/sdtdatahash" xmlns:w16se="http://schemas.microsoft.com/office/word/2015/wordml/symex" xmlns:wpg="http://schemas.microsoft.com/office/word/2010/wordprocessingGroup" xmlns:wpi="http://schemas.microsoft.com/office/word/2010/wordprocessingInk" xmlns:wne="http://schemas.microsoft.com/office/word/2006/wordml" xmlns:wps="http://schemas.microsoft.com/office/word/2010/wordprocessingShape" mc:Ignorable="w14 w15 w16se w16cid w16 w16cex w16sdtdh wp14">
   <w:footnote w:type="separator" w:id="-1">
     <w:p>
-      <w:pPr>
-        <w:spacing w:after="0"/>
-      </w:pPr>
       <w:r>
         <w:separator/>
       </w:r>
@@ -56,9 +57,6 @@
   </w:footnote>
   <w:footnote w:type="continuationSeparator" w:id="0">
     <w:p>
-      <w:pPr>
-        <w:spacing w:after="0"/>
-      </w:pPr>
       <w:r>
         <w:continuationSeparator/>
       </w:r>
@@ -72,7 +70,7 @@
   <w:abstractNum w:abstractNumId="0" w15:restartNumberingAfterBreak="0">
     <w:nsid w:val="FFFFFF7C"/>
     <w:multiLevelType w:val="singleLevel"/>
-    <w:tmpl w:val="D3E6C024"/>
+    <w:tmpl w:val="E9F06248"/>
     <w:lvl w:ilvl="0">
       <w:start w:val="1"/>
       <w:numFmt w:val="decimal"/>
@@ -89,7 +87,7 @@
   <w:abstractNum w:abstractNumId="1" w15:restartNumberingAfterBreak="0">
     <w:nsid w:val="FFFFFF7D"/>
     <w:multiLevelType w:val="singleLevel"/>
-    <w:tmpl w:val="CBDC5CFC"/>
+    <w:tmpl w:val="0186E89C"/>
     <w:lvl w:ilvl="0">
       <w:start w:val="1"/>
       <w:numFmt w:val="decimal"/>
@@ -106,7 +104,7 @@
   <w:abstractNum w:abstractNumId="2" w15:restartNumberingAfterBreak="0">
     <w:nsid w:val="FFFFFF7E"/>
     <w:multiLevelType w:val="singleLevel"/>
-    <w:tmpl w:val="A412E3CC"/>
+    <w:tmpl w:val="4DE2547C"/>
     <w:lvl w:ilvl="0">
       <w:start w:val="1"/>
       <w:numFmt w:val="decimal"/>
@@ -123,7 +121,7 @@
   <w:abstractNum w:abstractNumId="3" w15:restartNumberingAfterBreak="0">
     <w:nsid w:val="FFFFFF7F"/>
     <w:multiLevelType w:val="singleLevel"/>
-    <w:tmpl w:val="92CE5D78"/>
+    <w:tmpl w:val="AB265860"/>
     <w:lvl w:ilvl="0">
       <w:start w:val="1"/>
       <w:numFmt w:val="decimal"/>
@@ -140,7 +138,7 @@
   <w:abstractNum w:abstractNumId="4" w15:restartNumberingAfterBreak="0">
     <w:nsid w:val="FFFFFF80"/>
     <w:multiLevelType w:val="singleLevel"/>
-    <w:tmpl w:val="E3245BB0"/>
+    <w:tmpl w:val="805CE9B2"/>
     <w:lvl w:ilvl="0">
       <w:start w:val="1"/>
       <w:numFmt w:val="bullet"/>
@@ -160,7 +158,7 @@
   <w:abstractNum w:abstractNumId="5" w15:restartNumberingAfterBreak="0">
     <w:nsid w:val="FFFFFF81"/>
     <w:multiLevelType w:val="singleLevel"/>
-    <w:tmpl w:val="E3FA7E9A"/>
+    <w:tmpl w:val="DC2C0B9C"/>
     <w:lvl w:ilvl="0">
       <w:start w:val="1"/>
       <w:numFmt w:val="bullet"/>
@@ -180,7 +178,7 @@
   <w:abstractNum w:abstractNumId="6" w15:restartNumberingAfterBreak="0">
     <w:nsid w:val="FFFFFF82"/>
     <w:multiLevelType w:val="singleLevel"/>
-    <w:tmpl w:val="708E8774"/>
+    <w:tmpl w:val="D8F4B8C6"/>
     <w:lvl w:ilvl="0">
       <w:start w:val="1"/>
       <w:numFmt w:val="bullet"/>
@@ -200,7 +198,7 @@
   <w:abstractNum w:abstractNumId="7" w15:restartNumberingAfterBreak="0">
     <w:nsid w:val="FFFFFF83"/>
     <w:multiLevelType w:val="singleLevel"/>
-    <w:tmpl w:val="FBD0250C"/>
+    <w:tmpl w:val="F62A5934"/>
     <w:lvl w:ilvl="0">
       <w:start w:val="1"/>
       <w:numFmt w:val="bullet"/>
@@ -220,7 +218,7 @@
   <w:abstractNum w:abstractNumId="8" w15:restartNumberingAfterBreak="0">
     <w:nsid w:val="FFFFFF88"/>
     <w:multiLevelType w:val="singleLevel"/>
-    <w:tmpl w:val="5EEC1916"/>
+    <w:tmpl w:val="BDCCCB60"/>
     <w:lvl w:ilvl="0">
       <w:start w:val="1"/>
       <w:numFmt w:val="decimal"/>
@@ -237,7 +235,7 @@
   <w:abstractNum w:abstractNumId="9" w15:restartNumberingAfterBreak="0">
     <w:nsid w:val="FFFFFF89"/>
     <w:multiLevelType w:val="singleLevel"/>
-    <w:tmpl w:val="89C842EC"/>
+    <w:tmpl w:val="73983386"/>
     <w:lvl w:ilvl="0">
       <w:start w:val="1"/>
       <w:numFmt w:val="bullet"/>
@@ -254,34 +252,114 @@
       </w:rPr>
     </w:lvl>
   </w:abstractNum>
-  <w:num w:numId="1" w16cid:durableId="1713188215">
+  <w:abstractNum w:abstractNumId="10" w15:restartNumberingAfterBreak="0">
+    <w:nsid w:val="0000A990"/>
+    <w:multiLevelType w:val="multilevel"/>
+    <w:tmpl w:val="67AA5082"/>
+    <w:lvl w:ilvl="0">
+      <w:numFmt w:val="bullet"/>
+      <w:lvlText w:val=" "/>
+      <w:lvlJc w:val="left"/>
+      <w:pPr>
+        <w:ind w:left="720" w:hanging="480"/>
+      </w:pPr>
+    </w:lvl>
+    <w:lvl w:ilvl="1">
+      <w:numFmt w:val="bullet"/>
+      <w:lvlText w:val=" "/>
+      <w:lvlJc w:val="left"/>
+      <w:pPr>
+        <w:ind w:left="1440" w:hanging="480"/>
+      </w:pPr>
+    </w:lvl>
+    <w:lvl w:ilvl="2">
+      <w:numFmt w:val="bullet"/>
+      <w:lvlText w:val=" "/>
+      <w:lvlJc w:val="left"/>
+      <w:pPr>
+        <w:ind w:left="2160" w:hanging="480"/>
+      </w:pPr>
+    </w:lvl>
+    <w:lvl w:ilvl="3">
+      <w:numFmt w:val="bullet"/>
+      <w:lvlText w:val=" "/>
+      <w:lvlJc w:val="left"/>
+      <w:pPr>
+        <w:ind w:left="2880" w:hanging="480"/>
+      </w:pPr>
+    </w:lvl>
+    <w:lvl w:ilvl="4">
+      <w:numFmt w:val="bullet"/>
+      <w:lvlText w:val=" "/>
+      <w:lvlJc w:val="left"/>
+      <w:pPr>
+        <w:ind w:left="3600" w:hanging="480"/>
+      </w:pPr>
+    </w:lvl>
+    <w:lvl w:ilvl="5">
+      <w:numFmt w:val="bullet"/>
+      <w:lvlText w:val=" "/>
+      <w:lvlJc w:val="left"/>
+      <w:pPr>
+        <w:ind w:left="4320" w:hanging="480"/>
+      </w:pPr>
+    </w:lvl>
+    <w:lvl w:ilvl="6">
+      <w:numFmt w:val="bullet"/>
+      <w:lvlText w:val=" "/>
+      <w:lvlJc w:val="left"/>
+      <w:pPr>
+        <w:ind w:left="5040" w:hanging="480"/>
+      </w:pPr>
+    </w:lvl>
+    <w:lvl w:ilvl="7">
+      <w:numFmt w:val="bullet"/>
+      <w:lvlText w:val=" "/>
+      <w:lvlJc w:val="left"/>
+      <w:pPr>
+        <w:ind w:left="5760" w:hanging="480"/>
+      </w:pPr>
+    </w:lvl>
+    <w:lvl w:ilvl="8">
+      <w:numFmt w:val="bullet"/>
+      <w:lvlText w:val=" "/>
+      <w:lvlJc w:val="left"/>
+      <w:pPr>
+        <w:ind w:left="6480" w:hanging="480"/>
+      </w:pPr>
+    </w:lvl>
+  </w:abstractNum>
+  <w:num w:numId="1" w16cid:durableId="1653676395">
+    <w:abstractNumId w:val="10"/>
+  </w:num>
+  <w:num w:numId="2" w16cid:durableId="840972605">
     <w:abstractNumId w:val="4"/>
   </w:num>
-  <w:num w:numId="2" w16cid:durableId="1214316738">
+  <w:num w:numId="3" w16cid:durableId="2069840118">
     <w:abstractNumId w:val="5"/>
   </w:num>
-  <w:num w:numId="3" w16cid:durableId="1984002844">
+  <w:num w:numId="4" w16cid:durableId="1677074427">
     <w:abstractNumId w:val="6"/>
   </w:num>
-  <w:num w:numId="4" w16cid:durableId="1192571833">
+  <w:num w:numId="5" w16cid:durableId="174734283">
     <w:abstractNumId w:val="7"/>
   </w:num>
-  <w:num w:numId="5" w16cid:durableId="995962122">
+  <w:num w:numId="6" w16cid:durableId="39943361">
     <w:abstractNumId w:val="9"/>
   </w:num>
-  <w:num w:numId="6" w16cid:durableId="2079553354">
+  <w:num w:numId="7" w16cid:durableId="1559321834">
     <w:abstractNumId w:val="0"/>
   </w:num>
-  <w:num w:numId="7" w16cid:durableId="1905098002">
+  <w:num w:numId="8" w16cid:durableId="801581905">
     <w:abstractNumId w:val="1"/>
   </w:num>
-  <w:num w:numId="8" w16cid:durableId="194005447">
+  <w:num w:numId="9" w16cid:durableId="1104612504">
     <w:abstractNumId w:val="2"/>
   </w:num>
-  <w:num w:numId="9" w16cid:durableId="530459031">
+  <w:num w:numId="10" w16cid:durableId="895778391">
     <w:abstractNumId w:val="3"/>
   </w:num>
-  <w:num w:numId="10" w16cid:durableId="355041267">
+  <w:num w:numId="11" w16cid:durableId="913124653">
     <w:abstractNumId w:val="8"/>
   </w:num>
 </w:numbering>
@@ -300,7 +378,7 @@
     </w:rPrDefault>
     <w:pPrDefault>
       <w:pPr>
-        <w:suppressAutoHyphens/>
+        <w:spacing w:after="200"/>
       </w:pPr>
     </w:pPrDefault>
   </w:docDefaults>
@@ -442,13 +520,6 @@
     <w:lsdException w:name="Placeholder Text" w:semiHidden="1"/>
     <w:lsdException w:name="Light Shading"/>
     <w:lsdException w:name="Light List"/>
-    <w:lsdException w:name="Light Grid"/>
-    <w:lsdException w:name="Medium Shading 1"/>
-    <w:lsdException w:name="Medium Shading 2"/>
-    <w:lsdException w:name="Medium List 1"/>
-    <w:lsdException w:name="Medium List 2"/>
-    <w:lsdException w:name="Medium Grid 1"/>
-    <w:lsdException w:name="Medium Grid 2"/>
     <w:lsdException w:name="Medium Grid 3"/>
     <w:lsdException w:name="Dark List"/>
     <w:lsdException w:name="Colorful Shading"/>
@@ -645,13 +716,6 @@
   <w:style w:type="paragraph" w:default="1" w:styleId="Normal">
     <w:name w:val="Normal"/>
     <w:qFormat/>
-    <w:rsid w:val="003E119B"/>
-    <w:pPr>
-      <w:spacing w:after="200"/>
-    </w:pPr>
-    <w:rPr>
-      <w:rFonts w:ascii="Garamond" w:hAnsi="Garamond"/>
-    </w:rPr>
   </w:style>
   <w:style w:type="paragraph" w:styleId="Titre1">
     <w:name w:val="heading 1"/>
@@ -659,15 +723,16 @@
     <w:next w:val="Corpsdetexte"/>
     <w:uiPriority w:val="9"/>
     <w:qFormat/>
-    <w:rsid w:val="003E119B"/>
+    <w:rsid w:val="00B15991"/>
     <w:pPr>
       <w:keepNext/>
       <w:keepLines/>
+      <w:suppressAutoHyphens/>
       <w:spacing w:before="480" w:after="0"/>
       <w:outlineLvl w:val="0"/>
     </w:pPr>
     <w:rPr>
-      <w:rFonts w:eastAsiaTheme="majorEastAsia" w:cstheme="majorBidi"/>
+      <w:rFonts w:ascii="Garamond" w:eastAsiaTheme="majorEastAsia" w:hAnsi="Garamond" w:cstheme="majorBidi"/>
       <w:b/>
       <w:bCs/>
       <w:szCs w:val="32"/>
@@ -853,441 +918,18 @@
     <w:semiHidden/>
     <w:unhideWhenUsed/>
   </w:style>
-  <w:style w:type="character" w:customStyle="1" w:styleId="LgendeCar">
-    <w:name w:val="Légende Car"/>
-    <w:basedOn w:val="Policepardfaut"/>
-    <w:link w:val="Lgende"/>
-    <w:qFormat/>
-  </w:style>
-  <w:style w:type="character" w:customStyle="1" w:styleId="VerbatimChar">
-    <w:name w:val="Verbatim Char"/>
-    <w:basedOn w:val="LgendeCar"/>
-    <w:link w:val="SourceCode"/>
-    <w:qFormat/>
-    <w:rPr>
-      <w:rFonts w:ascii="Consolas" w:hAnsi="Consolas"/>
-      <w:sz w:val="22"/>
-    </w:rPr>
-  </w:style>
-  <w:style w:type="character" w:customStyle="1" w:styleId="SectionNumber">
-    <w:name w:val="Section Number"/>
-    <w:basedOn w:val="LgendeCar"/>
-    <w:qFormat/>
-  </w:style>
-  <w:style w:type="character" w:customStyle="1" w:styleId="FootnoteCharacters">
-    <w:name w:val="Footnote Characters"/>
-    <w:basedOn w:val="LgendeCar"/>
-    <w:qFormat/>
-    <w:rPr>
-      <w:vertAlign w:val="superscript"/>
-    </w:rPr>
-  </w:style>
-  <w:style w:type="character" w:customStyle="1" w:styleId="FootnoteAnchor">
-    <w:name w:val="Footnote Anchor"/>
-    <w:rPr>
-      <w:vertAlign w:val="superscript"/>
-    </w:rPr>
-  </w:style>
-  <w:style w:type="character" w:styleId="Lienhypertexte">
-    <w:name w:val="Hyperlink"/>
-    <w:basedOn w:val="LgendeCar"/>
-    <w:rPr>
-      <w:color w:val="4F81BD" w:themeColor="accent1"/>
-    </w:rPr>
-  </w:style>
-  <w:style w:type="character" w:customStyle="1" w:styleId="KeywordTok">
-    <w:name w:val="KeywordTok"/>
-    <w:basedOn w:val="VerbatimChar"/>
-    <w:qFormat/>
-    <w:rPr>
-      <w:rFonts w:ascii="Consolas" w:hAnsi="Consolas"/>
-      <w:b/>
-      <w:color w:val="007020"/>
-      <w:sz w:val="22"/>
-    </w:rPr>
-  </w:style>
-  <w:style w:type="character" w:customStyle="1" w:styleId="DataTypeTok">
-    <w:name w:val="DataTypeTok"/>
-    <w:basedOn w:val="VerbatimChar"/>
-    <w:qFormat/>
-    <w:rPr>
-      <w:rFonts w:ascii="Consolas" w:hAnsi="Consolas"/>
-      <w:color w:val="902000"/>
-      <w:sz w:val="22"/>
-    </w:rPr>
-  </w:style>
-  <w:style w:type="character" w:customStyle="1" w:styleId="DecValTok">
-    <w:name w:val="DecValTok"/>
-    <w:basedOn w:val="VerbatimChar"/>
-    <w:qFormat/>
-    <w:rPr>
-      <w:rFonts w:ascii="Consolas" w:hAnsi="Consolas"/>
-      <w:color w:val="40A070"/>
-      <w:sz w:val="22"/>
-    </w:rPr>
-  </w:style>
-  <w:style w:type="character" w:customStyle="1" w:styleId="BaseNTok">
-    <w:name w:val="BaseNTok"/>
-    <w:basedOn w:val="VerbatimChar"/>
-    <w:qFormat/>
-    <w:rPr>
-      <w:rFonts w:ascii="Consolas" w:hAnsi="Consolas"/>
-      <w:color w:val="40A070"/>
-      <w:sz w:val="22"/>
-    </w:rPr>
-  </w:style>
-  <w:style w:type="character" w:customStyle="1" w:styleId="FloatTok">
-    <w:name w:val="FloatTok"/>
-    <w:basedOn w:val="VerbatimChar"/>
-    <w:qFormat/>
-    <w:rPr>
-      <w:rFonts w:ascii="Consolas" w:hAnsi="Consolas"/>
-      <w:color w:val="40A070"/>
-      <w:sz w:val="22"/>
-    </w:rPr>
-  </w:style>
-  <w:style w:type="character" w:customStyle="1" w:styleId="ConstantTok">
-    <w:name w:val="ConstantTok"/>
-    <w:basedOn w:val="VerbatimChar"/>
-    <w:qFormat/>
-    <w:rPr>
-      <w:rFonts w:ascii="Consolas" w:hAnsi="Consolas"/>
-      <w:color w:val="880000"/>
-      <w:sz w:val="22"/>
-    </w:rPr>
-  </w:style>
-  <w:style w:type="character" w:customStyle="1" w:styleId="CharTok">
-    <w:name w:val="CharTok"/>
-    <w:basedOn w:val="VerbatimChar"/>
-    <w:qFormat/>
-    <w:rPr>
-      <w:rFonts w:ascii="Consolas" w:hAnsi="Consolas"/>
-      <w:color w:val="4070A0"/>
-      <w:sz w:val="22"/>
-    </w:rPr>
-  </w:style>
-  <w:style w:type="character" w:customStyle="1" w:styleId="SpecialCharTok">
-    <w:name w:val="SpecialCharTok"/>
-    <w:basedOn w:val="VerbatimChar"/>
-    <w:qFormat/>
-    <w:rPr>
-      <w:rFonts w:ascii="Consolas" w:hAnsi="Consolas"/>
-      <w:color w:val="4070A0"/>
-      <w:sz w:val="22"/>
-    </w:rPr>
-  </w:style>
-  <w:style w:type="character" w:customStyle="1" w:styleId="StringTok">
-    <w:name w:val="StringTok"/>
-    <w:basedOn w:val="VerbatimChar"/>
-    <w:qFormat/>
-    <w:rPr>
-      <w:rFonts w:ascii="Consolas" w:hAnsi="Consolas"/>
-      <w:color w:val="4070A0"/>
-      <w:sz w:val="22"/>
-    </w:rPr>
-  </w:style>
-  <w:style w:type="character" w:customStyle="1" w:styleId="VerbatimStringTok">
-    <w:name w:val="VerbatimStringTok"/>
-    <w:basedOn w:val="VerbatimChar"/>
-    <w:qFormat/>
-    <w:rPr>
-      <w:rFonts w:ascii="Consolas" w:hAnsi="Consolas"/>
-      <w:color w:val="4070A0"/>
-      <w:sz w:val="22"/>
-    </w:rPr>
-  </w:style>
-  <w:style w:type="character" w:customStyle="1" w:styleId="SpecialStringTok">
-    <w:name w:val="SpecialStringTok"/>
-    <w:basedOn w:val="VerbatimChar"/>
-    <w:qFormat/>
-    <w:rPr>
-      <w:rFonts w:ascii="Consolas" w:hAnsi="Consolas"/>
-      <w:color w:val="BB6688"/>
-      <w:sz w:val="22"/>
-    </w:rPr>
-  </w:style>
-  <w:style w:type="character" w:customStyle="1" w:styleId="ImportTok">
-    <w:name w:val="ImportTok"/>
-    <w:basedOn w:val="VerbatimChar"/>
-    <w:qFormat/>
-    <w:rPr>
-      <w:rFonts w:ascii="Consolas" w:hAnsi="Consolas"/>
-      <w:sz w:val="22"/>
-    </w:rPr>
-  </w:style>
-  <w:style w:type="character" w:customStyle="1" w:styleId="CommentTok">
-    <w:name w:val="CommentTok"/>
-    <w:basedOn w:val="VerbatimChar"/>
-    <w:qFormat/>
-    <w:rPr>
-      <w:rFonts w:ascii="Consolas" w:hAnsi="Consolas"/>
-      <w:i/>
-      <w:color w:val="60A0B0"/>
-      <w:sz w:val="22"/>
-    </w:rPr>
-  </w:style>
-  <w:style w:type="character" w:customStyle="1" w:styleId="DocumentationTok">
-    <w:name w:val="DocumentationTok"/>
-    <w:basedOn w:val="VerbatimChar"/>
-    <w:qFormat/>
-    <w:rPr>
-      <w:rFonts w:ascii="Consolas" w:hAnsi="Consolas"/>
-      <w:i/>
-      <w:color w:val="BA2121"/>
-      <w:sz w:val="22"/>
-    </w:rPr>
-  </w:style>
-  <w:style w:type="character" w:customStyle="1" w:styleId="AnnotationTok">
-    <w:name w:val="AnnotationTok"/>
-    <w:basedOn w:val="VerbatimChar"/>
-    <w:qFormat/>
-    <w:rPr>
-      <w:rFonts w:ascii="Consolas" w:hAnsi="Consolas"/>
-      <w:b/>
-      <w:i/>
-      <w:color w:val="60A0B0"/>
-      <w:sz w:val="22"/>
-    </w:rPr>
-  </w:style>
-  <w:style w:type="character" w:customStyle="1" w:styleId="CommentVarTok">
-    <w:name w:val="CommentVarTok"/>
-    <w:basedOn w:val="VerbatimChar"/>
-    <w:qFormat/>
-    <w:rPr>
-      <w:rFonts w:ascii="Consolas" w:hAnsi="Consolas"/>
-      <w:b/>
-      <w:i/>
-      <w:color w:val="60A0B0"/>
-      <w:sz w:val="22"/>
-    </w:rPr>
-  </w:style>
-  <w:style w:type="character" w:customStyle="1" w:styleId="OtherTok">
-    <w:name w:val="OtherTok"/>
-    <w:basedOn w:val="VerbatimChar"/>
-    <w:qFormat/>
-    <w:rPr>
-      <w:rFonts w:ascii="Consolas" w:hAnsi="Consolas"/>
-      <w:color w:val="007020"/>
-      <w:sz w:val="22"/>
-    </w:rPr>
-  </w:style>
-  <w:style w:type="character" w:customStyle="1" w:styleId="FunctionTok">
-    <w:name w:val="FunctionTok"/>
-    <w:basedOn w:val="VerbatimChar"/>
-    <w:qFormat/>
-    <w:rPr>
-      <w:rFonts w:ascii="Consolas" w:hAnsi="Consolas"/>
-      <w:color w:val="06287E"/>
-      <w:sz w:val="22"/>
-    </w:rPr>
-  </w:style>
-  <w:style w:type="character" w:customStyle="1" w:styleId="VariableTok">
-    <w:name w:val="VariableTok"/>
-    <w:basedOn w:val="VerbatimChar"/>
-    <w:qFormat/>
-    <w:rPr>
-      <w:rFonts w:ascii="Consolas" w:hAnsi="Consolas"/>
-      <w:color w:val="19177C"/>
-      <w:sz w:val="22"/>
-    </w:rPr>
-  </w:style>
-  <w:style w:type="character" w:customStyle="1" w:styleId="ControlFlowTok">
-    <w:name w:val="ControlFlowTok"/>
-    <w:basedOn w:val="VerbatimChar"/>
-    <w:qFormat/>
-    <w:rPr>
-      <w:rFonts w:ascii="Consolas" w:hAnsi="Consolas"/>
-      <w:b/>
-      <w:color w:val="007020"/>
-      <w:sz w:val="22"/>
-    </w:rPr>
-  </w:style>
-  <w:style w:type="character" w:customStyle="1" w:styleId="OperatorTok">
-    <w:name w:val="OperatorTok"/>
-    <w:basedOn w:val="VerbatimChar"/>
-    <w:qFormat/>
-    <w:rPr>
-      <w:rFonts w:ascii="Consolas" w:hAnsi="Consolas"/>
-      <w:color w:val="666666"/>
-      <w:sz w:val="22"/>
-    </w:rPr>
-  </w:style>
-  <w:style w:type="character" w:customStyle="1" w:styleId="BuiltInTok">
-    <w:name w:val="BuiltInTok"/>
-    <w:basedOn w:val="VerbatimChar"/>
-    <w:qFormat/>
-    <w:rPr>
-      <w:rFonts w:ascii="Consolas" w:hAnsi="Consolas"/>
-      <w:sz w:val="22"/>
-    </w:rPr>
-  </w:style>
-  <w:style w:type="character" w:customStyle="1" w:styleId="ExtensionTok">
-    <w:name w:val="ExtensionTok"/>
-    <w:basedOn w:val="VerbatimChar"/>
-    <w:qFormat/>
-    <w:rPr>
-      <w:rFonts w:ascii="Consolas" w:hAnsi="Consolas"/>
-      <w:sz w:val="22"/>
-    </w:rPr>
-  </w:style>
-  <w:style w:type="character" w:customStyle="1" w:styleId="PreprocessorTok">
-    <w:name w:val="PreprocessorTok"/>
-    <w:basedOn w:val="VerbatimChar"/>
-    <w:qFormat/>
-    <w:rPr>
-      <w:rFonts w:ascii="Consolas" w:hAnsi="Consolas"/>
-      <w:color w:val="BC7A00"/>
-      <w:sz w:val="22"/>
-    </w:rPr>
-  </w:style>
-  <w:style w:type="character" w:customStyle="1" w:styleId="AttributeTok">
-    <w:name w:val="AttributeTok"/>
-    <w:basedOn w:val="VerbatimChar"/>
-    <w:qFormat/>
-    <w:rPr>
-      <w:rFonts w:ascii="Consolas" w:hAnsi="Consolas"/>
-      <w:color w:val="7D9029"/>
-      <w:sz w:val="22"/>
-    </w:rPr>
-  </w:style>
-  <w:style w:type="character" w:customStyle="1" w:styleId="RegionMarkerTok">
-    <w:name w:val="RegionMarkerTok"/>
-    <w:basedOn w:val="VerbatimChar"/>
-    <w:qFormat/>
-    <w:rPr>
-      <w:rFonts w:ascii="Consolas" w:hAnsi="Consolas"/>
-      <w:sz w:val="22"/>
-    </w:rPr>
-  </w:style>
-  <w:style w:type="character" w:customStyle="1" w:styleId="InformationTok">
-    <w:name w:val="InformationTok"/>
-    <w:basedOn w:val="VerbatimChar"/>
-    <w:qFormat/>
-    <w:rPr>
-      <w:rFonts w:ascii="Consolas" w:hAnsi="Consolas"/>
-      <w:b/>
-      <w:i/>
-      <w:color w:val="60A0B0"/>
-      <w:sz w:val="22"/>
-    </w:rPr>
-  </w:style>
-  <w:style w:type="character" w:customStyle="1" w:styleId="WarningTok">
-    <w:name w:val="WarningTok"/>
-    <w:basedOn w:val="VerbatimChar"/>
-    <w:qFormat/>
-    <w:rPr>
-      <w:rFonts w:ascii="Consolas" w:hAnsi="Consolas"/>
-      <w:b/>
-      <w:i/>
-      <w:color w:val="60A0B0"/>
-      <w:sz w:val="22"/>
-    </w:rPr>
-  </w:style>
-  <w:style w:type="character" w:customStyle="1" w:styleId="AlertTok">
-    <w:name w:val="AlertTok"/>
-    <w:basedOn w:val="VerbatimChar"/>
-    <w:qFormat/>
-    <w:rPr>
-      <w:rFonts w:ascii="Consolas" w:hAnsi="Consolas"/>
-      <w:b/>
-      <w:color w:val="FF0000"/>
-      <w:sz w:val="22"/>
-    </w:rPr>
-  </w:style>
-  <w:style w:type="character" w:customStyle="1" w:styleId="ErrorTok">
-    <w:name w:val="ErrorTok"/>
-    <w:basedOn w:val="VerbatimChar"/>
-    <w:qFormat/>
-    <w:rPr>
-      <w:rFonts w:ascii="Consolas" w:hAnsi="Consolas"/>
-      <w:b/>
-      <w:color w:val="FF0000"/>
-      <w:sz w:val="22"/>
-    </w:rPr>
-  </w:style>
-  <w:style w:type="character" w:customStyle="1" w:styleId="NormalTok">
-    <w:name w:val="NormalTok"/>
-    <w:basedOn w:val="VerbatimChar"/>
-    <w:qFormat/>
-    <w:rPr>
-      <w:rFonts w:ascii="Consolas" w:hAnsi="Consolas"/>
-      <w:sz w:val="22"/>
-    </w:rPr>
-  </w:style>
-  <w:style w:type="character" w:styleId="Lienhypertextesuivivisit">
-    <w:name w:val="FollowedHyperlink"/>
-    <w:rPr>
-      <w:color w:val="800000"/>
-      <w:u w:val="single"/>
-    </w:rPr>
-  </w:style>
-  <w:style w:type="character" w:customStyle="1" w:styleId="EndnoteCharacters">
-    <w:name w:val="Endnote Characters"/>
-    <w:qFormat/>
-    <w:rsid w:val="00C51F1A"/>
-    <w:rPr>
-      <w:vertAlign w:val="superscript"/>
-    </w:rPr>
-  </w:style>
-  <w:style w:type="character" w:customStyle="1" w:styleId="EndnoteAnchor">
-    <w:name w:val="Endnote Anchor"/>
-    <w:rPr>
-      <w:vertAlign w:val="superscript"/>
-    </w:rPr>
-  </w:style>
-  <w:style w:type="paragraph" w:customStyle="1" w:styleId="Heading">
-    <w:name w:val="Heading"/>
-    <w:basedOn w:val="Normal"/>
-    <w:next w:val="Corpsdetexte"/>
-    <w:qFormat/>
-    <w:pPr>
-      <w:keepNext/>
-      <w:spacing w:before="240" w:after="120"/>
-    </w:pPr>
-    <w:rPr>
-      <w:rFonts w:ascii="Liberation Sans" w:eastAsia="Noto Sans CJK SC" w:hAnsi="Liberation Sans" w:cs="Lohit Devanagari"/>
-      <w:sz w:val="28"/>
-      <w:szCs w:val="28"/>
-    </w:rPr>
-  </w:style>
   <w:style w:type="paragraph" w:styleId="Corpsdetexte">
     <w:name w:val="Body Text"/>
     <w:basedOn w:val="Normal"/>
     <w:link w:val="CorpsdetexteCar"/>
     <w:qFormat/>
-    <w:rsid w:val="003E119B"/>
-    <w:pPr>
+    <w:rsid w:val="00B15991"/>
+    <w:pPr>
+      <w:suppressAutoHyphens/>
       <w:spacing w:before="180" w:after="180"/>
     </w:pPr>
-  </w:style>
-  <w:style w:type="paragraph" w:styleId="Liste">
-    <w:name w:val="List"/>
-    <w:basedOn w:val="Corpsdetexte"/>
-    <w:rPr>
-      <w:rFonts w:cs="Lohit Devanagari"/>
-    </w:rPr>
-  </w:style>
-  <w:style w:type="paragraph" w:styleId="Lgende">
-    <w:name w:val="caption"/>
-    <w:basedOn w:val="Normal"/>
-    <w:link w:val="LgendeCar"/>
-    <w:qFormat/>
-    <w:pPr>
-      <w:spacing w:after="120"/>
-    </w:pPr>
-    <w:rPr>
-      <w:i/>
-    </w:rPr>
-  </w:style>
-  <w:style w:type="paragraph" w:customStyle="1" w:styleId="Index">
-    <w:name w:val="Index"/>
-    <w:basedOn w:val="Normal"/>
-    <w:qFormat/>
-    <w:pPr>
-      <w:suppressLineNumbers/>
-    </w:pPr>
-    <w:rPr>
-      <w:rFonts w:cs="Lohit Devanagari"/>
+    <w:rPr>
+      <w:rFonts w:ascii="Garamond" w:hAnsi="Garamond"/>
     </w:rPr>
   </w:style>
   <w:style w:type="paragraph" w:customStyle="1" w:styleId="FirstParagraph">
@@ -1295,7 +937,7 @@
     <w:basedOn w:val="Corpsdetexte"/>
     <w:next w:val="Corpsdetexte"/>
     <w:qFormat/>
-    <w:rsid w:val="003E119B"/>
+    <w:rsid w:val="00B15991"/>
   </w:style>
   <w:style w:type="paragraph" w:customStyle="1" w:styleId="Compact">
     <w:name w:val="Compact"/>
@@ -1310,15 +952,16 @@
     <w:basedOn w:val="Normal"/>
     <w:next w:val="Corpsdetexte"/>
     <w:qFormat/>
-    <w:rsid w:val="00465F86"/>
+    <w:rsid w:val="00B15991"/>
     <w:pPr>
       <w:keepNext/>
       <w:keepLines/>
+      <w:suppressAutoHyphens/>
       <w:spacing w:before="480" w:after="240"/>
       <w:jc w:val="both"/>
     </w:pPr>
     <w:rPr>
-      <w:rFonts w:eastAsiaTheme="majorEastAsia" w:cstheme="majorBidi"/>
+      <w:rFonts w:ascii="Garamond" w:eastAsiaTheme="majorEastAsia" w:hAnsi="Garamond" w:cstheme="majorBidi"/>
       <w:b/>
       <w:bCs/>
       <w:color w:val="345A8A" w:themeColor="accent1" w:themeShade="B5"/>
@@ -1333,8 +976,10 @@
     <w:qFormat/>
     <w:pPr>
       <w:spacing w:before="240"/>
-    </w:pPr>
-    <w:rPr>
+      <w:jc w:val="center"/>
+    </w:pPr>
+    <w:rPr>
+      <w:sz w:val="30"/>
       <w:szCs w:val="30"/>
     </w:rPr>
   </w:style>
@@ -1342,11 +987,11 @@
     <w:name w:val="Author"/>
     <w:next w:val="Corpsdetexte"/>
     <w:qFormat/>
-    <w:rsid w:val="003E119B"/>
+    <w:rsid w:val="00B15991"/>
     <w:pPr>
       <w:keepNext/>
       <w:keepLines/>
-      <w:spacing w:after="200"/>
+      <w:suppressAutoHyphens/>
       <w:jc w:val="both"/>
     </w:pPr>
     <w:rPr>
@@ -1357,11 +1002,11 @@
     <w:name w:val="Date"/>
     <w:next w:val="Corpsdetexte"/>
     <w:qFormat/>
-    <w:rsid w:val="003E119B"/>
+    <w:rsid w:val="00B15991"/>
     <w:pPr>
       <w:keepNext/>
       <w:keepLines/>
-      <w:spacing w:after="200"/>
+      <w:suppressAutoHyphens/>
       <w:jc w:val="both"/>
     </w:pPr>
     <w:rPr>
@@ -1374,12 +1019,16 @@
     <w:basedOn w:val="Normal"/>
     <w:next w:val="Corpsdetexte"/>
     <w:qFormat/>
-    <w:rsid w:val="00C51F1A"/>
+    <w:rsid w:val="00B15991"/>
     <w:pPr>
       <w:keepNext/>
       <w:keepLines/>
+      <w:suppressAutoHyphens/>
       <w:spacing w:before="300" w:after="300"/>
     </w:pPr>
+    <w:rPr>
+      <w:rFonts w:ascii="Garamond" w:hAnsi="Garamond"/>
+    </w:rPr>
   </w:style>
   <w:style w:type="paragraph" w:styleId="Bibliographie">
     <w:name w:val="Bibliography"/>
@@ -1404,99 +1053,6 @@
     <w:uiPriority w:val="9"/>
     <w:unhideWhenUsed/>
     <w:qFormat/>
-    <w:rsid w:val="006C4385"/>
-  </w:style>
-  <w:style w:type="paragraph" w:customStyle="1" w:styleId="DefinitionTerm">
-    <w:name w:val="Definition Term"/>
-    <w:basedOn w:val="Normal"/>
-    <w:next w:val="Definition"/>
-    <w:qFormat/>
-    <w:pPr>
-      <w:keepNext/>
-      <w:keepLines/>
-      <w:spacing w:after="0"/>
-    </w:pPr>
-    <w:rPr>
-      <w:b/>
-    </w:rPr>
-  </w:style>
-  <w:style w:type="paragraph" w:customStyle="1" w:styleId="Definition">
-    <w:name w:val="Definition"/>
-    <w:basedOn w:val="Normal"/>
-    <w:qFormat/>
-  </w:style>
-  <w:style w:type="paragraph" w:customStyle="1" w:styleId="TableCaption">
-    <w:name w:val="Table Caption"/>
-    <w:basedOn w:val="Lgende"/>
-    <w:qFormat/>
-    <w:pPr>
-      <w:keepNext/>
-    </w:pPr>
-  </w:style>
-  <w:style w:type="paragraph" w:customStyle="1" w:styleId="ImageCaption">
-    <w:name w:val="Image Caption"/>
-    <w:basedOn w:val="Lgende"/>
-    <w:qFormat/>
-  </w:style>
-  <w:style w:type="paragraph" w:customStyle="1" w:styleId="Figure">
-    <w:name w:val="Figure"/>
-    <w:basedOn w:val="Normal"/>
-    <w:qFormat/>
-  </w:style>
-  <w:style w:type="paragraph" w:customStyle="1" w:styleId="CaptionedFigure">
-    <w:name w:val="Captioned Figure"/>
-    <w:basedOn w:val="Figure"/>
-    <w:qFormat/>
-    <w:pPr>
-      <w:keepNext/>
-    </w:pPr>
-  </w:style>
-  <w:style w:type="paragraph" w:styleId="Titreindex">
-    <w:name w:val="index heading"/>
-    <w:basedOn w:val="Heading"/>
-  </w:style>
-  <w:style w:type="paragraph" w:styleId="En-ttedetabledesmatires">
-    <w:name w:val="TOC Heading"/>
-    <w:basedOn w:val="Titre1"/>
-    <w:next w:val="Corpsdetexte"/>
-    <w:uiPriority w:val="39"/>
-    <w:unhideWhenUsed/>
-    <w:qFormat/>
-    <w:pPr>
-      <w:spacing w:before="240" w:line="259" w:lineRule="auto"/>
-      <w:outlineLvl w:val="9"/>
-    </w:pPr>
-    <w:rPr>
-      <w:b w:val="0"/>
-      <w:bCs w:val="0"/>
-      <w:color w:val="365F91" w:themeColor="accent1" w:themeShade="BF"/>
-    </w:rPr>
-  </w:style>
-  <w:style w:type="paragraph" w:customStyle="1" w:styleId="SourceCode">
-    <w:name w:val="Source Code"/>
-    <w:basedOn w:val="Normal"/>
-    <w:link w:val="VerbatimChar"/>
-    <w:qFormat/>
-  </w:style>
-  <w:style w:type="paragraph" w:styleId="Notedefin">
-    <w:name w:val="endnote text"/>
-    <w:basedOn w:val="Normal"/>
-    <w:pPr>
-      <w:suppressLineNumbers/>
-      <w:ind w:left="340" w:hanging="340"/>
-    </w:pPr>
-    <w:rPr>
-      <w:sz w:val="20"/>
-      <w:szCs w:val="20"/>
-    </w:rPr>
-  </w:style>
-  <w:style w:type="paragraph" w:customStyle="1" w:styleId="ListContents">
-    <w:name w:val="List Contents"/>
-    <w:basedOn w:val="Normal"/>
-    <w:qFormat/>
-    <w:pPr>
-      <w:ind w:left="567"/>
-    </w:pPr>
   </w:style>
   <w:style w:type="table" w:customStyle="1" w:styleId="Table">
     <w:name w:val="Table"/>
@@ -1504,6 +1060,7 @@
     <w:unhideWhenUsed/>
     <w:qFormat/>
     <w:tblPr>
+      <w:tblInd w:w="0" w:type="dxa"/>
       <w:tblCellMar>
         <w:top w:w="0" w:type="dxa"/>
         <w:left w:w="108" w:type="dxa"/>
@@ -1512,7 +1069,12 @@
       </w:tblCellMar>
     </w:tblPr>
     <w:tblStylePr w:type="firstRow">
-      <w:tblPr/>
+      <w:tblPr>
+        <w:jc w:val="left"/>
+      </w:tblPr>
+      <w:trPr>
+        <w:jc w:val="left"/>
+      </w:trPr>
       <w:tcPr>
         <w:tcBorders>
           <w:bottom w:val="single" w:sz="0" w:space="0" w:color="auto"/>
@@ -1521,13 +1083,444 @@
       </w:tcPr>
     </w:tblStylePr>
   </w:style>
+  <w:style w:type="paragraph" w:customStyle="1" w:styleId="DefinitionTerm">
+    <w:name w:val="Definition Term"/>
+    <w:basedOn w:val="Normal"/>
+    <w:next w:val="Definition"/>
+    <w:pPr>
+      <w:keepNext/>
+      <w:keepLines/>
+      <w:spacing w:after="0"/>
+    </w:pPr>
+    <w:rPr>
+      <w:b/>
+    </w:rPr>
+  </w:style>
+  <w:style w:type="paragraph" w:customStyle="1" w:styleId="Definition">
+    <w:name w:val="Definition"/>
+    <w:basedOn w:val="Normal"/>
+  </w:style>
+  <w:style w:type="paragraph" w:styleId="Lgende">
+    <w:name w:val="caption"/>
+    <w:basedOn w:val="Normal"/>
+    <w:link w:val="LgendeCar"/>
+    <w:pPr>
+      <w:spacing w:after="120"/>
+    </w:pPr>
+    <w:rPr>
+      <w:i/>
+    </w:rPr>
+  </w:style>
+  <w:style w:type="paragraph" w:customStyle="1" w:styleId="TableCaption">
+    <w:name w:val="Table Caption"/>
+    <w:basedOn w:val="Lgende"/>
+    <w:pPr>
+      <w:keepNext/>
+    </w:pPr>
+  </w:style>
+  <w:style w:type="paragraph" w:customStyle="1" w:styleId="ImageCaption">
+    <w:name w:val="Image Caption"/>
+    <w:basedOn w:val="Lgende"/>
+  </w:style>
+  <w:style w:type="paragraph" w:customStyle="1" w:styleId="Figure">
+    <w:name w:val="Figure"/>
+    <w:basedOn w:val="Normal"/>
+  </w:style>
+  <w:style w:type="paragraph" w:customStyle="1" w:styleId="CaptionedFigure">
+    <w:name w:val="Captioned Figure"/>
+    <w:basedOn w:val="Figure"/>
+    <w:pPr>
+      <w:keepNext/>
+    </w:pPr>
+  </w:style>
+  <w:style w:type="character" w:customStyle="1" w:styleId="LgendeCar">
+    <w:name w:val="Légende Car"/>
+    <w:basedOn w:val="Policepardfaut"/>
+    <w:link w:val="Lgende"/>
+  </w:style>
+  <w:style w:type="character" w:customStyle="1" w:styleId="VerbatimChar">
+    <w:name w:val="Verbatim Char"/>
+    <w:basedOn w:val="LgendeCar"/>
+    <w:link w:val="SourceCode"/>
+    <w:rPr>
+      <w:rFonts w:ascii="Consolas" w:hAnsi="Consolas"/>
+      <w:sz w:val="22"/>
+    </w:rPr>
+  </w:style>
+  <w:style w:type="character" w:customStyle="1" w:styleId="SectionNumber">
+    <w:name w:val="Section Number"/>
+    <w:basedOn w:val="LgendeCar"/>
+  </w:style>
+  <w:style w:type="character" w:styleId="Appelnotedebasdep">
+    <w:name w:val="footnote reference"/>
+    <w:basedOn w:val="LgendeCar"/>
+    <w:rPr>
+      <w:vertAlign w:val="superscript"/>
+    </w:rPr>
+  </w:style>
+  <w:style w:type="character" w:styleId="Lienhypertexte">
+    <w:name w:val="Hyperlink"/>
+    <w:basedOn w:val="LgendeCar"/>
+    <w:rPr>
+      <w:color w:val="4F81BD" w:themeColor="accent1"/>
+    </w:rPr>
+  </w:style>
+  <w:style w:type="paragraph" w:styleId="En-ttedetabledesmatires">
+    <w:name w:val="TOC Heading"/>
+    <w:basedOn w:val="Titre1"/>
+    <w:next w:val="Corpsdetexte"/>
+    <w:uiPriority w:val="39"/>
+    <w:unhideWhenUsed/>
+    <w:qFormat/>
+    <w:pPr>
+      <w:spacing w:before="240" w:line="259" w:lineRule="auto"/>
+      <w:outlineLvl w:val="9"/>
+    </w:pPr>
+    <w:rPr>
+      <w:rFonts w:asciiTheme="majorHAnsi" w:hAnsiTheme="majorHAnsi"/>
+      <w:b w:val="0"/>
+      <w:bCs w:val="0"/>
+      <w:color w:val="365F91" w:themeColor="accent1" w:themeShade="BF"/>
+    </w:rPr>
+  </w:style>
+  <w:style w:type="paragraph" w:customStyle="1" w:styleId="SourceCode">
+    <w:name w:val="Source Code"/>
+    <w:basedOn w:val="Normal"/>
+    <w:link w:val="VerbatimChar"/>
+    <w:pPr>
+      <w:wordWrap w:val="0"/>
+    </w:pPr>
+  </w:style>
+  <w:style w:type="character" w:customStyle="1" w:styleId="KeywordTok">
+    <w:name w:val="KeywordTok"/>
+    <w:basedOn w:val="VerbatimChar"/>
+    <w:rPr>
+      <w:rFonts w:ascii="Consolas" w:hAnsi="Consolas"/>
+      <w:b/>
+      <w:color w:val="007020"/>
+      <w:sz w:val="22"/>
+    </w:rPr>
+  </w:style>
+  <w:style w:type="character" w:customStyle="1" w:styleId="DataTypeTok">
+    <w:name w:val="DataTypeTok"/>
+    <w:basedOn w:val="VerbatimChar"/>
+    <w:rPr>
+      <w:rFonts w:ascii="Consolas" w:hAnsi="Consolas"/>
+      <w:color w:val="902000"/>
+      <w:sz w:val="22"/>
+    </w:rPr>
+  </w:style>
+  <w:style w:type="character" w:customStyle="1" w:styleId="DecValTok">
+    <w:name w:val="DecValTok"/>
+    <w:basedOn w:val="VerbatimChar"/>
+    <w:rPr>
+      <w:rFonts w:ascii="Consolas" w:hAnsi="Consolas"/>
+      <w:color w:val="40A070"/>
+      <w:sz w:val="22"/>
+    </w:rPr>
+  </w:style>
+  <w:style w:type="character" w:customStyle="1" w:styleId="BaseNTok">
+    <w:name w:val="BaseNTok"/>
+    <w:basedOn w:val="VerbatimChar"/>
+    <w:rPr>
+      <w:rFonts w:ascii="Consolas" w:hAnsi="Consolas"/>
+      <w:color w:val="40A070"/>
+      <w:sz w:val="22"/>
+    </w:rPr>
+  </w:style>
+  <w:style w:type="character" w:customStyle="1" w:styleId="FloatTok">
+    <w:name w:val="FloatTok"/>
+    <w:basedOn w:val="VerbatimChar"/>
+    <w:rPr>
+      <w:rFonts w:ascii="Consolas" w:hAnsi="Consolas"/>
+      <w:color w:val="40A070"/>
+      <w:sz w:val="22"/>
+    </w:rPr>
+  </w:style>
+  <w:style w:type="character" w:customStyle="1" w:styleId="ConstantTok">
+    <w:name w:val="ConstantTok"/>
+    <w:basedOn w:val="VerbatimChar"/>
+    <w:rPr>
+      <w:rFonts w:ascii="Consolas" w:hAnsi="Consolas"/>
+      <w:color w:val="880000"/>
+      <w:sz w:val="22"/>
+    </w:rPr>
+  </w:style>
+  <w:style w:type="character" w:customStyle="1" w:styleId="CharTok">
+    <w:name w:val="CharTok"/>
+    <w:basedOn w:val="VerbatimChar"/>
+    <w:rPr>
+      <w:rFonts w:ascii="Consolas" w:hAnsi="Consolas"/>
+      <w:color w:val="4070A0"/>
+      <w:sz w:val="22"/>
+    </w:rPr>
+  </w:style>
+  <w:style w:type="character" w:customStyle="1" w:styleId="SpecialCharTok">
+    <w:name w:val="SpecialCharTok"/>
+    <w:basedOn w:val="VerbatimChar"/>
+    <w:rPr>
+      <w:rFonts w:ascii="Consolas" w:hAnsi="Consolas"/>
+      <w:color w:val="4070A0"/>
+      <w:sz w:val="22"/>
+    </w:rPr>
+  </w:style>
+  <w:style w:type="character" w:customStyle="1" w:styleId="StringTok">
+    <w:name w:val="StringTok"/>
+    <w:basedOn w:val="VerbatimChar"/>
+    <w:rPr>
+      <w:rFonts w:ascii="Consolas" w:hAnsi="Consolas"/>
+      <w:color w:val="4070A0"/>
+      <w:sz w:val="22"/>
+    </w:rPr>
+  </w:style>
+  <w:style w:type="character" w:customStyle="1" w:styleId="VerbatimStringTok">
+    <w:name w:val="VerbatimStringTok"/>
+    <w:basedOn w:val="VerbatimChar"/>
+    <w:rPr>
+      <w:rFonts w:ascii="Consolas" w:hAnsi="Consolas"/>
+      <w:color w:val="4070A0"/>
+      <w:sz w:val="22"/>
+    </w:rPr>
+  </w:style>
+  <w:style w:type="character" w:customStyle="1" w:styleId="SpecialStringTok">
+    <w:name w:val="SpecialStringTok"/>
+    <w:basedOn w:val="VerbatimChar"/>
+    <w:rPr>
+      <w:rFonts w:ascii="Consolas" w:hAnsi="Consolas"/>
+      <w:color w:val="BB6688"/>
+      <w:sz w:val="22"/>
+    </w:rPr>
+  </w:style>
+  <w:style w:type="character" w:customStyle="1" w:styleId="ImportTok">
+    <w:name w:val="ImportTok"/>
+    <w:basedOn w:val="VerbatimChar"/>
+    <w:rPr>
+      <w:rFonts w:ascii="Consolas" w:hAnsi="Consolas"/>
+      <w:sz w:val="22"/>
+    </w:rPr>
+  </w:style>
+  <w:style w:type="character" w:customStyle="1" w:styleId="CommentTok">
+    <w:name w:val="CommentTok"/>
+    <w:basedOn w:val="VerbatimChar"/>
+    <w:rPr>
+      <w:rFonts w:ascii="Consolas" w:hAnsi="Consolas"/>
+      <w:i/>
+      <w:color w:val="60A0B0"/>
+      <w:sz w:val="22"/>
+    </w:rPr>
+  </w:style>
+  <w:style w:type="character" w:customStyle="1" w:styleId="DocumentationTok">
+    <w:name w:val="DocumentationTok"/>
+    <w:basedOn w:val="VerbatimChar"/>
+    <w:rPr>
+      <w:rFonts w:ascii="Consolas" w:hAnsi="Consolas"/>
+      <w:i/>
+      <w:color w:val="BA2121"/>
+      <w:sz w:val="22"/>
+    </w:rPr>
+  </w:style>
+  <w:style w:type="character" w:customStyle="1" w:styleId="AnnotationTok">
+    <w:name w:val="AnnotationTok"/>
+    <w:basedOn w:val="VerbatimChar"/>
+    <w:rPr>
+      <w:rFonts w:ascii="Consolas" w:hAnsi="Consolas"/>
+      <w:b/>
+      <w:i/>
+      <w:color w:val="60A0B0"/>
+      <w:sz w:val="22"/>
+    </w:rPr>
+  </w:style>
+  <w:style w:type="character" w:customStyle="1" w:styleId="CommentVarTok">
+    <w:name w:val="CommentVarTok"/>
+    <w:basedOn w:val="VerbatimChar"/>
+    <w:rPr>
+      <w:rFonts w:ascii="Consolas" w:hAnsi="Consolas"/>
+      <w:b/>
+      <w:i/>
+      <w:color w:val="60A0B0"/>
+      <w:sz w:val="22"/>
+    </w:rPr>
+  </w:style>
+  <w:style w:type="character" w:customStyle="1" w:styleId="OtherTok">
+    <w:name w:val="OtherTok"/>
+    <w:basedOn w:val="VerbatimChar"/>
+    <w:rPr>
+      <w:rFonts w:ascii="Consolas" w:hAnsi="Consolas"/>
+      <w:color w:val="007020"/>
+      <w:sz w:val="22"/>
+    </w:rPr>
+  </w:style>
+  <w:style w:type="character" w:customStyle="1" w:styleId="FunctionTok">
+    <w:name w:val="FunctionTok"/>
+    <w:basedOn w:val="VerbatimChar"/>
+    <w:rPr>
+      <w:rFonts w:ascii="Consolas" w:hAnsi="Consolas"/>
+      <w:color w:val="06287E"/>
+      <w:sz w:val="22"/>
+    </w:rPr>
+  </w:style>
+  <w:style w:type="character" w:customStyle="1" w:styleId="VariableTok">
+    <w:name w:val="VariableTok"/>
+    <w:basedOn w:val="VerbatimChar"/>
+    <w:rPr>
+      <w:rFonts w:ascii="Consolas" w:hAnsi="Consolas"/>
+      <w:color w:val="19177C"/>
+      <w:sz w:val="22"/>
+    </w:rPr>
+  </w:style>
+  <w:style w:type="character" w:customStyle="1" w:styleId="ControlFlowTok">
+    <w:name w:val="ControlFlowTok"/>
+    <w:basedOn w:val="VerbatimChar"/>
+    <w:rPr>
+      <w:rFonts w:ascii="Consolas" w:hAnsi="Consolas"/>
+      <w:b/>
+      <w:color w:val="007020"/>
+      <w:sz w:val="22"/>
+    </w:rPr>
+  </w:style>
+  <w:style w:type="character" w:customStyle="1" w:styleId="OperatorTok">
+    <w:name w:val="OperatorTok"/>
+    <w:basedOn w:val="VerbatimChar"/>
+    <w:rPr>
+      <w:rFonts w:ascii="Consolas" w:hAnsi="Consolas"/>
+      <w:color w:val="666666"/>
+      <w:sz w:val="22"/>
+    </w:rPr>
+  </w:style>
+  <w:style w:type="character" w:customStyle="1" w:styleId="BuiltInTok">
+    <w:name w:val="BuiltInTok"/>
+    <w:basedOn w:val="VerbatimChar"/>
+    <w:rPr>
+      <w:rFonts w:ascii="Consolas" w:hAnsi="Consolas"/>
+      <w:sz w:val="22"/>
+    </w:rPr>
+  </w:style>
+  <w:style w:type="character" w:customStyle="1" w:styleId="ExtensionTok">
+    <w:name w:val="ExtensionTok"/>
+    <w:basedOn w:val="VerbatimChar"/>
+    <w:rPr>
+      <w:rFonts w:ascii="Consolas" w:hAnsi="Consolas"/>
+      <w:sz w:val="22"/>
+    </w:rPr>
+  </w:style>
+  <w:style w:type="character" w:customStyle="1" w:styleId="PreprocessorTok">
+    <w:name w:val="PreprocessorTok"/>
+    <w:basedOn w:val="VerbatimChar"/>
+    <w:rPr>
+      <w:rFonts w:ascii="Consolas" w:hAnsi="Consolas"/>
+      <w:color w:val="BC7A00"/>
+      <w:sz w:val="22"/>
+    </w:rPr>
+  </w:style>
+  <w:style w:type="character" w:customStyle="1" w:styleId="AttributeTok">
+    <w:name w:val="AttributeTok"/>
+    <w:basedOn w:val="VerbatimChar"/>
+    <w:rPr>
+      <w:rFonts w:ascii="Consolas" w:hAnsi="Consolas"/>
+      <w:color w:val="7D9029"/>
+      <w:sz w:val="22"/>
+    </w:rPr>
+  </w:style>
+  <w:style w:type="character" w:customStyle="1" w:styleId="RegionMarkerTok">
+    <w:name w:val="RegionMarkerTok"/>
+    <w:basedOn w:val="VerbatimChar"/>
+    <w:rPr>
+      <w:rFonts w:ascii="Consolas" w:hAnsi="Consolas"/>
+      <w:sz w:val="22"/>
+    </w:rPr>
+  </w:style>
+  <w:style w:type="character" w:customStyle="1" w:styleId="InformationTok">
+    <w:name w:val="InformationTok"/>
+    <w:basedOn w:val="VerbatimChar"/>
+    <w:rPr>
+      <w:rFonts w:ascii="Consolas" w:hAnsi="Consolas"/>
+      <w:b/>
+      <w:i/>
+      <w:color w:val="60A0B0"/>
+      <w:sz w:val="22"/>
+    </w:rPr>
+  </w:style>
+  <w:style w:type="character" w:customStyle="1" w:styleId="WarningTok">
+    <w:name w:val="WarningTok"/>
+    <w:basedOn w:val="VerbatimChar"/>
+    <w:rPr>
+      <w:rFonts w:ascii="Consolas" w:hAnsi="Consolas"/>
+      <w:b/>
+      <w:i/>
+      <w:color w:val="60A0B0"/>
+      <w:sz w:val="22"/>
+    </w:rPr>
+  </w:style>
+  <w:style w:type="character" w:customStyle="1" w:styleId="AlertTok">
+    <w:name w:val="AlertTok"/>
+    <w:basedOn w:val="VerbatimChar"/>
+    <w:rPr>
+      <w:rFonts w:ascii="Consolas" w:hAnsi="Consolas"/>
+      <w:b/>
+      <w:color w:val="FF0000"/>
+      <w:sz w:val="22"/>
+    </w:rPr>
+  </w:style>
+  <w:style w:type="character" w:customStyle="1" w:styleId="ErrorTok">
+    <w:name w:val="ErrorTok"/>
+    <w:basedOn w:val="VerbatimChar"/>
+    <w:rPr>
+      <w:rFonts w:ascii="Consolas" w:hAnsi="Consolas"/>
+      <w:b/>
+      <w:color w:val="FF0000"/>
+      <w:sz w:val="22"/>
+    </w:rPr>
+  </w:style>
+  <w:style w:type="character" w:customStyle="1" w:styleId="NormalTok">
+    <w:name w:val="NormalTok"/>
+    <w:basedOn w:val="VerbatimChar"/>
+    <w:rPr>
+      <w:rFonts w:ascii="Consolas" w:hAnsi="Consolas"/>
+      <w:sz w:val="22"/>
+    </w:rPr>
+  </w:style>
   <w:style w:type="character" w:customStyle="1" w:styleId="CorpsdetexteCar">
     <w:name w:val="Corps de texte Car"/>
     <w:basedOn w:val="Policepardfaut"/>
     <w:link w:val="Corpsdetexte"/>
-    <w:rsid w:val="003E119B"/>
+    <w:rsid w:val="00B15991"/>
     <w:rPr>
       <w:rFonts w:ascii="Garamond" w:hAnsi="Garamond"/>
+    </w:rPr>
+  </w:style>
+  <w:style w:type="paragraph" w:styleId="Notedefin">
+    <w:name w:val="endnote text"/>
+    <w:basedOn w:val="Normal"/>
+    <w:link w:val="NotedefinCar"/>
+    <w:rsid w:val="00762F4F"/>
+    <w:pPr>
+      <w:suppressLineNumbers/>
+      <w:suppressAutoHyphens/>
+      <w:ind w:left="340" w:hanging="340"/>
+    </w:pPr>
+    <w:rPr>
+      <w:rFonts w:ascii="Garamond" w:hAnsi="Garamond"/>
+      <w:szCs w:val="20"/>
+    </w:rPr>
+  </w:style>
+  <w:style w:type="character" w:customStyle="1" w:styleId="NotedefinCar">
+    <w:name w:val="Note de fin Car"/>
+    <w:basedOn w:val="Policepardfaut"/>
+    <w:link w:val="Notedefin"/>
+    <w:rsid w:val="00825996"/>
+    <w:rPr>
+      <w:rFonts w:ascii="Garamond" w:hAnsi="Garamond"/>
+      <w:szCs w:val="20"/>
+    </w:rPr>
+  </w:style>
+  <w:style w:type="character" w:styleId="Appeldenotedefin">
+    <w:name w:val="endnote reference"/>
+    <w:basedOn w:val="Policepardfaut"/>
+    <w:semiHidden/>
+    <w:unhideWhenUsed/>
+    <w:rsid w:val="00825996"/>
+    <w:rPr>
+      <w:vertAlign w:val="superscript"/>
     </w:rPr>
   </w:style>
 </w:styles>

</xml_diff>